<commit_message>
fixed Error in testoutput
</commit_message>
<xml_diff>
--- a/Es handelt sich bei dieser Arbeit um eine exemplarische Studie.docx
+++ b/Es handelt sich bei dieser Arbeit um eine exemplarische Studie.docx
@@ -1,6 +1,6 @@
 
 <file path=word/document.xml><?xml version="1.0" encoding="utf-8"?>
-<w:document xmlns:wpc="http://schemas.microsoft.com/office/word/2010/wordprocessingCanvas" xmlns:cx="http://schemas.microsoft.com/office/drawing/2014/chartex" xmlns:cx1="http://schemas.microsoft.com/office/drawing/2015/9/8/chartex" xmlns:cx2="http://schemas.microsoft.com/office/drawing/2015/10/21/chartex" xmlns:cx3="http://schemas.microsoft.com/office/drawing/2016/5/9/chartex" xmlns:cx4="http://schemas.microsoft.com/office/drawing/2016/5/10/chartex" xmlns:cx5="http://schemas.microsoft.com/office/drawing/2016/5/11/chartex" xmlns:cx6="http://schemas.microsoft.com/office/drawing/2016/5/12/chartex" xmlns:cx7="http://schemas.microsoft.com/office/drawing/2016/5/13/chartex" xmlns:cx8="http://schemas.microsoft.com/office/drawing/2016/5/14/chartex" xmlns:mc="http://schemas.openxmlformats.org/markup-compatibility/2006" xmlns:aink="http://schemas.microsoft.com/office/drawing/2016/ink" xmlns:am3d="http://schemas.microsoft.com/office/drawing/2017/model3d" xmlns:o="urn:schemas-microsoft-com:office:office" xmlns:r="http://schemas.openxmlformats.org/officeDocument/2006/relationships" xmlns:m="http://schemas.openxmlformats.org/officeDocument/2006/math" xmlns:v="urn:schemas-microsoft-com:vml" xmlns:wp14="http://schemas.microsoft.com/office/word/2010/wordprocessingDrawing" xmlns:wp="http://schemas.openxmlformats.org/drawingml/2006/wordprocessingDrawing" xmlns:w10="urn:schemas-microsoft-com:office:word" xmlns:w="http://schemas.openxmlformats.org/wordprocessingml/2006/main" xmlns:w14="http://schemas.microsoft.com/office/word/2010/wordml" xmlns:w15="http://schemas.microsoft.com/office/word/2012/wordml" xmlns:w16cex="http://schemas.microsoft.com/office/word/2018/wordml/cex" xmlns:w16cid="http://schemas.microsoft.com/office/word/2016/wordml/cid" xmlns:w16="http://schemas.microsoft.com/office/word/2018/wordml" xmlns:w16sdtdh="http://schemas.microsoft.com/office/word/2020/wordml/sdtdatahash" xmlns:w16se="http://schemas.microsoft.com/office/word/2015/wordml/symex" xmlns:wpg="http://schemas.microsoft.com/office/word/2010/wordprocessingGroup" xmlns:wpi="http://schemas.microsoft.com/office/word/2010/wordprocessingInk" xmlns:wne="http://schemas.microsoft.com/office/word/2006/wordml" xmlns:wps="http://schemas.microsoft.com/office/word/2010/wordprocessingShape" mc:Ignorable="w14 w15 w16se w16cid w16 w16cex w16sdtdh wp14">
+<w:document xmlns:wpc="http://schemas.microsoft.com/office/word/2010/wordprocessingCanvas" xmlns:cx="http://schemas.microsoft.com/office/drawing/2014/chartex" xmlns:cx1="http://schemas.microsoft.com/office/drawing/2015/9/8/chartex" xmlns:cx2="http://schemas.microsoft.com/office/drawing/2015/10/21/chartex" xmlns:cx3="http://schemas.microsoft.com/office/drawing/2016/5/9/chartex" xmlns:cx4="http://schemas.microsoft.com/office/drawing/2016/5/10/chartex" xmlns:cx5="http://schemas.microsoft.com/office/drawing/2016/5/11/chartex" xmlns:cx6="http://schemas.microsoft.com/office/drawing/2016/5/12/chartex" xmlns:cx7="http://schemas.microsoft.com/office/drawing/2016/5/13/chartex" xmlns:cx8="http://schemas.microsoft.com/office/drawing/2016/5/14/chartex" xmlns:mc="http://schemas.openxmlformats.org/markup-compatibility/2006" xmlns:aink="http://schemas.microsoft.com/office/drawing/2016/ink" xmlns:am3d="http://schemas.microsoft.com/office/drawing/2017/model3d" xmlns:o="urn:schemas-microsoft-com:office:office" xmlns:oel="http://schemas.microsoft.com/office/2019/extlst" xmlns:r="http://schemas.openxmlformats.org/officeDocument/2006/relationships" xmlns:m="http://schemas.openxmlformats.org/officeDocument/2006/math" xmlns:v="urn:schemas-microsoft-com:vml" xmlns:wp14="http://schemas.microsoft.com/office/word/2010/wordprocessingDrawing" xmlns:wp="http://schemas.openxmlformats.org/drawingml/2006/wordprocessingDrawing" xmlns:w10="urn:schemas-microsoft-com:office:word" xmlns:w="http://schemas.openxmlformats.org/wordprocessingml/2006/main" xmlns:w14="http://schemas.microsoft.com/office/word/2010/wordml" xmlns:w15="http://schemas.microsoft.com/office/word/2012/wordml" xmlns:w16cex="http://schemas.microsoft.com/office/word/2018/wordml/cex" xmlns:w16cid="http://schemas.microsoft.com/office/word/2016/wordml/cid" xmlns:w16="http://schemas.microsoft.com/office/word/2018/wordml" xmlns:w16sdtdh="http://schemas.microsoft.com/office/word/2020/wordml/sdtdatahash" xmlns:w16se="http://schemas.microsoft.com/office/word/2015/wordml/symex" xmlns:wpg="http://schemas.microsoft.com/office/word/2010/wordprocessingGroup" xmlns:wpi="http://schemas.microsoft.com/office/word/2010/wordprocessingInk" xmlns:wne="http://schemas.microsoft.com/office/word/2006/wordml" xmlns:wps="http://schemas.microsoft.com/office/word/2010/wordprocessingShape" mc:Ignorable="w14 w15 w16se w16cid w16 w16cex w16sdtdh wp14">
   <w:body>
     <w:p>
       <w:r>
@@ -255,6 +255,325 @@
       </w:r>
       <w:r>
         <w:t xml:space="preserve"> Deswegen wäre auf lange Sicht das Ziel ein eigenen Datensatz für dieses Problem zu erstellen, wo mir das unten implementierte Modell ggf. helfen könnte.</w:t>
+      </w:r>
+    </w:p>
+    <w:p/>
+    <w:p/>
+    <w:p/>
+    <w:p>
+      <w:r>
+        <w:t xml:space="preserve">Die Implementierung kann </w:t>
+      </w:r>
+      <w:r>
+        <w:t>in dem gelisteten GitHub Repository gefunden werden \</w:t>
+      </w:r>
+      <w:proofErr w:type="spellStart"/>
+      <w:proofErr w:type="gramStart"/>
+      <w:r>
+        <w:t>cite</w:t>
+      </w:r>
+      <w:proofErr w:type="spellEnd"/>
+      <w:r>
+        <w:t>{</w:t>
+      </w:r>
+      <w:proofErr w:type="gramEnd"/>
+      <w:r>
+        <w:t xml:space="preserve">}. Am besten klont man es und für die </w:t>
+      </w:r>
+      <w:proofErr w:type="spellStart"/>
+      <w:r>
+        <w:t>Jupyter</w:t>
+      </w:r>
+      <w:proofErr w:type="spellEnd"/>
+      <w:r>
+        <w:t xml:space="preserve"> Notebook-Datei „</w:t>
+      </w:r>
+      <w:proofErr w:type="spellStart"/>
+      <w:r>
+        <w:t>FaceRecog_</w:t>
+      </w:r>
+      <w:proofErr w:type="gramStart"/>
+      <w:r>
+        <w:t>clean.ipynb</w:t>
+      </w:r>
+      <w:proofErr w:type="spellEnd"/>
+      <w:proofErr w:type="gramEnd"/>
+      <w:r>
+        <w:t>“ aus, um der Beschreibung der Implementierung besser folgen zu können.</w:t>
+      </w:r>
+    </w:p>
+    <w:p/>
+    <w:p>
+      <w:r>
+        <w:t xml:space="preserve">Die Daten, die in für das Experiment verwendet werden, sind öffentlich auf </w:t>
+      </w:r>
+      <w:proofErr w:type="spellStart"/>
+      <w:r>
+        <w:t>Kaggle</w:t>
+      </w:r>
+      <w:proofErr w:type="spellEnd"/>
+      <w:r>
+        <w:t xml:space="preserve"> zu finden \</w:t>
+      </w:r>
+      <w:proofErr w:type="spellStart"/>
+      <w:r>
+        <w:t>cite</w:t>
+      </w:r>
+      <w:proofErr w:type="spellEnd"/>
+      <w:r>
+        <w:t>{</w:t>
+      </w:r>
+      <w:proofErr w:type="spellStart"/>
+      <w:r>
+        <w:t>kaggleData</w:t>
+      </w:r>
+      <w:proofErr w:type="spellEnd"/>
+      <w:r>
+        <w:t>}.\\</w:t>
+      </w:r>
+    </w:p>
+    <w:p>
+      <w:r>
+        <w:t>D</w:t>
+      </w:r>
+      <w:r>
+        <w:t>er D</w:t>
+      </w:r>
+      <w:r>
+        <w:t>atens</w:t>
+      </w:r>
+      <w:r>
+        <w:t>a</w:t>
+      </w:r>
+      <w:r>
+        <w:t xml:space="preserve">tz besteht aus acht Ordner. Der Name </w:t>
+      </w:r>
+      <w:r>
+        <w:t>des Ordners</w:t>
+      </w:r>
+      <w:r>
+        <w:t xml:space="preserve"> bestimmt das Label</w:t>
+      </w:r>
+      <w:r>
+        <w:t xml:space="preserve"> der Bilder, die sich in dem jeweiligen Ordner befinden. </w:t>
+      </w:r>
+      <w:r>
+        <w:t xml:space="preserve">Somit liegen Bilder zu den Emotionen </w:t>
+      </w:r>
+      <w:r>
+        <w:t>"</w:t>
+      </w:r>
+      <w:proofErr w:type="spellStart"/>
+      <w:r>
+        <w:t>anger</w:t>
+      </w:r>
+      <w:proofErr w:type="spellEnd"/>
+      <w:r>
+        <w:t>",</w:t>
+      </w:r>
+      <w:r>
+        <w:t xml:space="preserve"> </w:t>
+      </w:r>
+      <w:r>
+        <w:t>"</w:t>
+      </w:r>
+      <w:proofErr w:type="spellStart"/>
+      <w:r>
+        <w:t>contempt</w:t>
+      </w:r>
+      <w:proofErr w:type="spellEnd"/>
+      <w:r>
+        <w:t>",</w:t>
+      </w:r>
+      <w:r>
+        <w:t xml:space="preserve"> </w:t>
+      </w:r>
+      <w:r>
+        <w:t>"</w:t>
+      </w:r>
+      <w:proofErr w:type="spellStart"/>
+      <w:r>
+        <w:t>disgust</w:t>
+      </w:r>
+      <w:proofErr w:type="spellEnd"/>
+      <w:r>
+        <w:t>",</w:t>
+      </w:r>
+      <w:r>
+        <w:t xml:space="preserve"> </w:t>
+      </w:r>
+      <w:r>
+        <w:t>"</w:t>
+      </w:r>
+      <w:proofErr w:type="spellStart"/>
+      <w:r>
+        <w:t>fear</w:t>
+      </w:r>
+      <w:proofErr w:type="spellEnd"/>
+      <w:r>
+        <w:t>",</w:t>
+      </w:r>
+      <w:r>
+        <w:t xml:space="preserve"> </w:t>
+      </w:r>
+      <w:r>
+        <w:t>"</w:t>
+      </w:r>
+      <w:proofErr w:type="spellStart"/>
+      <w:r>
+        <w:t>happiness</w:t>
+      </w:r>
+      <w:proofErr w:type="spellEnd"/>
+      <w:r>
+        <w:t>",</w:t>
+      </w:r>
+      <w:r>
+        <w:t xml:space="preserve"> </w:t>
+      </w:r>
+      <w:r>
+        <w:t>"</w:t>
+      </w:r>
+      <w:proofErr w:type="spellStart"/>
+      <w:r>
+        <w:t>neutrality</w:t>
+      </w:r>
+      <w:proofErr w:type="spellEnd"/>
+      <w:r>
+        <w:t>",</w:t>
+      </w:r>
+      <w:r>
+        <w:t xml:space="preserve"> </w:t>
+      </w:r>
+      <w:r>
+        <w:t>"</w:t>
+      </w:r>
+      <w:proofErr w:type="spellStart"/>
+      <w:r>
+        <w:t>sadness</w:t>
+      </w:r>
+      <w:proofErr w:type="spellEnd"/>
+      <w:r>
+        <w:t>"</w:t>
+      </w:r>
+      <w:r>
+        <w:t xml:space="preserve"> und </w:t>
+      </w:r>
+      <w:r>
+        <w:t>"</w:t>
+      </w:r>
+      <w:proofErr w:type="spellStart"/>
+      <w:r>
+        <w:t>surprise</w:t>
+      </w:r>
+      <w:proofErr w:type="spellEnd"/>
+      <w:r>
+        <w:t>"</w:t>
+      </w:r>
+      <w:r>
+        <w:t xml:space="preserve"> vor</w:t>
+      </w:r>
+      <w:r>
+        <w:t>.</w:t>
+      </w:r>
+      <w:r>
+        <w:t xml:space="preserve"> Die Auflösung beträgt über alle hinweg 224 mal 224 Pixel. Des Weiteren </w:t>
+      </w:r>
+      <w:r>
+        <w:t>liegen</w:t>
+      </w:r>
+      <w:r>
+        <w:t xml:space="preserve"> die Daten</w:t>
+      </w:r>
+      <w:r>
+        <w:t xml:space="preserve"> als Graubilder vor</w:t>
+      </w:r>
+      <w:r>
+        <w:t xml:space="preserve"> \</w:t>
+      </w:r>
+      <w:proofErr w:type="spellStart"/>
+      <w:r>
+        <w:t>ref</w:t>
+      </w:r>
+      <w:proofErr w:type="spellEnd"/>
+      <w:r>
+        <w:t>{</w:t>
+      </w:r>
+      <w:proofErr w:type="spellStart"/>
+      <w:proofErr w:type="gramStart"/>
+      <w:r>
+        <w:t>fig:myData</w:t>
+      </w:r>
+      <w:proofErr w:type="spellEnd"/>
+      <w:proofErr w:type="gramEnd"/>
+      <w:r>
+        <w:t>}</w:t>
+      </w:r>
+      <w:r>
+        <w:t xml:space="preserve">. </w:t>
+      </w:r>
+      <w:r>
+        <w:t>Das heißt u.a.</w:t>
+      </w:r>
+      <w:r>
+        <w:t xml:space="preserve">: Sie haben, wenn sie als Tensor eingelesen werden, eine Dimensionalität von [224 x 244] besitzen. </w:t>
+      </w:r>
+      <w:proofErr w:type="spellStart"/>
+      <w:r>
+        <w:t>ResNet</w:t>
+      </w:r>
+      <w:proofErr w:type="spellEnd"/>
+      <w:r>
+        <w:t xml:space="preserve"> erwartet für das Training einen Input der Form [Batchsize x Farb</w:t>
+      </w:r>
+      <w:r>
+        <w:t>kanäle</w:t>
+      </w:r>
+      <w:r>
+        <w:t xml:space="preserve"> x Breite x Höhe]. Deswegen w</w:t>
+      </w:r>
+      <w:r>
+        <w:t xml:space="preserve">erden die Farbkanäle künstlich </w:t>
+      </w:r>
+      <w:r>
+        <w:t>durch die „_</w:t>
+      </w:r>
+      <w:proofErr w:type="spellStart"/>
+      <w:r>
+        <w:t>add_RGBLayers</w:t>
+      </w:r>
+      <w:proofErr w:type="spellEnd"/>
+      <w:r>
+        <w:t xml:space="preserve">“-Funktion </w:t>
+      </w:r>
+      <w:r>
+        <w:t>ergänzt</w:t>
+      </w:r>
+      <w:r>
+        <w:t>.</w:t>
+      </w:r>
+      <w:r>
+        <w:t>\\</w:t>
+      </w:r>
+    </w:p>
+    <w:p>
+      <w:r>
+        <w:t>Bei Betrachtung der Klassenverteilung fällt auf, dass besonders die Klasse ‘</w:t>
+      </w:r>
+      <w:proofErr w:type="spellStart"/>
+      <w:r>
+        <w:t>contempt</w:t>
+      </w:r>
+      <w:proofErr w:type="spellEnd"/>
+      <w:r>
+        <w:t>‘ unterbesetzt ist, während in ‘</w:t>
+      </w:r>
+      <w:proofErr w:type="spellStart"/>
+      <w:r>
+        <w:t>happiness</w:t>
+      </w:r>
+      <w:proofErr w:type="spellEnd"/>
+      <w:r>
+        <w:t>‘ mit Abstand die meisten Bilder vorhanden sind. Diese Imbalance muss später beim Training berücksichtigt werden, damit das Modell nicht einfach die a-priori Verteilung auswendig lernt.</w:t>
       </w:r>
     </w:p>
     <w:sectPr>

</xml_diff>

<commit_message>
wrote about the Implementation
</commit_message>
<xml_diff>
--- a/Es handelt sich bei dieser Arbeit um eine exemplarische Studie.docx
+++ b/Es handelt sich bei dieser Arbeit um eine exemplarische Studie.docx
@@ -334,34 +334,10 @@
     </w:p>
     <w:p>
       <w:r>
-        <w:t>D</w:t>
-      </w:r>
-      <w:r>
-        <w:t>er D</w:t>
-      </w:r>
-      <w:r>
-        <w:t>atens</w:t>
-      </w:r>
-      <w:r>
-        <w:t>a</w:t>
-      </w:r>
-      <w:r>
-        <w:t xml:space="preserve">tz besteht aus acht Ordner. Der Name </w:t>
-      </w:r>
-      <w:r>
-        <w:t>des Ordners</w:t>
-      </w:r>
-      <w:r>
-        <w:t xml:space="preserve"> bestimmt das Label</w:t>
-      </w:r>
-      <w:r>
-        <w:t xml:space="preserve"> der Bilder, die sich in dem jeweiligen Ordner befinden. </w:t>
-      </w:r>
-      <w:r>
-        <w:t xml:space="preserve">Somit liegen Bilder zu den Emotionen </w:t>
-      </w:r>
-      <w:r>
-        <w:t>"</w:t>
+        <w:t xml:space="preserve">Der Datensatz besteht aus acht Ordner. Der Name des Ordners bestimmt das Label der Bilder, die sich in dem jeweiligen Ordner befinden. </w:t>
+      </w:r>
+      <w:r>
+        <w:t>Somit liegen Bilder zu den Emotionen "</w:t>
       </w:r>
       <w:proofErr w:type="spellStart"/>
       <w:r>
@@ -369,211 +345,444 @@
       </w:r>
       <w:proofErr w:type="spellEnd"/>
       <w:r>
-        <w:t>",</w:t>
+        <w:t>", "</w:t>
+      </w:r>
+      <w:proofErr w:type="spellStart"/>
+      <w:r>
+        <w:t>contempt</w:t>
+      </w:r>
+      <w:proofErr w:type="spellEnd"/>
+      <w:r>
+        <w:t>", "</w:t>
+      </w:r>
+      <w:proofErr w:type="spellStart"/>
+      <w:r>
+        <w:t>disgust</w:t>
+      </w:r>
+      <w:proofErr w:type="spellEnd"/>
+      <w:r>
+        <w:t>", "</w:t>
+      </w:r>
+      <w:proofErr w:type="spellStart"/>
+      <w:r>
+        <w:t>fear</w:t>
+      </w:r>
+      <w:proofErr w:type="spellEnd"/>
+      <w:r>
+        <w:t>", "</w:t>
+      </w:r>
+      <w:proofErr w:type="spellStart"/>
+      <w:r>
+        <w:t>happiness</w:t>
+      </w:r>
+      <w:proofErr w:type="spellEnd"/>
+      <w:r>
+        <w:t>", "</w:t>
+      </w:r>
+      <w:proofErr w:type="spellStart"/>
+      <w:r>
+        <w:t>neutrality</w:t>
+      </w:r>
+      <w:proofErr w:type="spellEnd"/>
+      <w:r>
+        <w:t>", "</w:t>
+      </w:r>
+      <w:proofErr w:type="spellStart"/>
+      <w:r>
+        <w:t>sadness</w:t>
+      </w:r>
+      <w:proofErr w:type="spellEnd"/>
+      <w:r>
+        <w:t>" und "</w:t>
+      </w:r>
+      <w:proofErr w:type="spellStart"/>
+      <w:r>
+        <w:t>surprise</w:t>
+      </w:r>
+      <w:proofErr w:type="spellEnd"/>
+      <w:r>
+        <w:t>" vor</w:t>
+      </w:r>
+      <w:r>
+        <w:t>.</w:t>
+      </w:r>
+      <w:r>
+        <w:t xml:space="preserve"> Die Auflösung beträgt über alle hinweg 224 mal 224 Pixel. Des Weiteren </w:t>
+      </w:r>
+      <w:r>
+        <w:t>liegen</w:t>
+      </w:r>
+      <w:r>
+        <w:t xml:space="preserve"> die Daten</w:t>
+      </w:r>
+      <w:r>
+        <w:t xml:space="preserve"> als Graubilder vor</w:t>
+      </w:r>
+      <w:r>
+        <w:t xml:space="preserve"> \</w:t>
+      </w:r>
+      <w:proofErr w:type="spellStart"/>
+      <w:r>
+        <w:t>ref</w:t>
+      </w:r>
+      <w:proofErr w:type="spellEnd"/>
+      <w:r>
+        <w:t>{</w:t>
+      </w:r>
+      <w:proofErr w:type="spellStart"/>
+      <w:proofErr w:type="gramStart"/>
+      <w:r>
+        <w:t>fig:myData</w:t>
+      </w:r>
+      <w:proofErr w:type="spellEnd"/>
+      <w:proofErr w:type="gramEnd"/>
+      <w:r>
+        <w:t>}</w:t>
+      </w:r>
+      <w:r>
+        <w:t xml:space="preserve">. </w:t>
+      </w:r>
+      <w:r>
+        <w:t>Das heißt u.a.</w:t>
+      </w:r>
+      <w:r>
+        <w:t xml:space="preserve">: Sie haben, wenn sie als Tensor eingelesen werden, eine Dimensionalität von [224 x 244] besitzen. </w:t>
+      </w:r>
+      <w:proofErr w:type="spellStart"/>
+      <w:r>
+        <w:t>ResNet</w:t>
+      </w:r>
+      <w:proofErr w:type="spellEnd"/>
+      <w:r>
+        <w:t xml:space="preserve"> erwartet für das Training einen Input der Form [Batchsize x Farb</w:t>
+      </w:r>
+      <w:r>
+        <w:t>kanäle</w:t>
+      </w:r>
+      <w:r>
+        <w:t xml:space="preserve"> x Breite x Höhe]. Deswegen w</w:t>
+      </w:r>
+      <w:r>
+        <w:t xml:space="preserve">erden die Farbkanäle künstlich </w:t>
+      </w:r>
+      <w:r>
+        <w:t>durch die „_</w:t>
+      </w:r>
+      <w:proofErr w:type="spellStart"/>
+      <w:r>
+        <w:t>add_RGBLayers</w:t>
+      </w:r>
+      <w:proofErr w:type="spellEnd"/>
+      <w:r>
+        <w:t xml:space="preserve">“-Funktion </w:t>
+      </w:r>
+      <w:r>
+        <w:t>ergänzt</w:t>
+      </w:r>
+      <w:r>
+        <w:t>.</w:t>
+      </w:r>
+      <w:r>
+        <w:t>\\</w:t>
+      </w:r>
+    </w:p>
+    <w:p>
+      <w:r>
+        <w:t>Bei Betrachtung der Klassenverteilung fällt auf, dass besonders die Klasse ‘</w:t>
+      </w:r>
+      <w:proofErr w:type="spellStart"/>
+      <w:r>
+        <w:t>contempt</w:t>
+      </w:r>
+      <w:proofErr w:type="spellEnd"/>
+      <w:r>
+        <w:t>‘ unterbesetzt ist, während in ‘</w:t>
+      </w:r>
+      <w:proofErr w:type="spellStart"/>
+      <w:r>
+        <w:t>happiness</w:t>
+      </w:r>
+      <w:proofErr w:type="spellEnd"/>
+      <w:r>
+        <w:t>‘ mit Abstand die meisten Bilder vorhanden sind. Diese Imbalance muss später beim Training berücksichtigt werden, damit das Modell nicht einfach die a-priori Verteilung auswendig lernt.</w:t>
+      </w:r>
+    </w:p>
+    <w:p/>
+    <w:p>
+      <w:r>
+        <w:t>Die Bilder, auf denen getestet wird, ob der Domain Shift verringert werden konnte, sind alle selbst erstellt \</w:t>
+      </w:r>
+      <w:proofErr w:type="spellStart"/>
+      <w:r>
+        <w:t>ref</w:t>
+      </w:r>
+      <w:proofErr w:type="spellEnd"/>
+      <w:r>
+        <w:t>{</w:t>
+      </w:r>
+      <w:proofErr w:type="spellStart"/>
+      <w:proofErr w:type="gramStart"/>
+      <w:r>
+        <w:t>fig:myTest</w:t>
+      </w:r>
+      <w:proofErr w:type="spellEnd"/>
+      <w:proofErr w:type="gramEnd"/>
+      <w:r>
+        <w:t>}.</w:t>
       </w:r>
       <w:r>
         <w:t xml:space="preserve"> </w:t>
       </w:r>
       <w:r>
-        <w:t>"</w:t>
-      </w:r>
-      <w:proofErr w:type="spellStart"/>
-      <w:r>
-        <w:t>contempt</w:t>
-      </w:r>
-      <w:proofErr w:type="spellEnd"/>
-      <w:r>
-        <w:t>",</w:t>
+        <w:t xml:space="preserve">So ist es einfacher simple Änderungen am Bilde selbst durchzuführen. Entsprechend der Anzahl an Emotionen wurde für jede Klasse ein Bild erstellt, mit der Intension, dass sich die Gesichter zueinander unterscheiden. Beim Einlesen der Bilder muss darauf geachtet werden, dass sie ursprünglich im Format [W x H x 4] vorliegen, wobei die Höhe und Breite für jedes Bild individuell sind. </w:t>
+      </w:r>
+      <w:r>
+        <w:t>Die vierte Ausprägung in der dritten Dimension gibt den Transparenzwert des jeweiligen Pixels an. Dies kann ignoriert werden und wird in der Implementation abgeschnitten.</w:t>
+      </w:r>
+    </w:p>
+    <w:p/>
+    <w:p/>
+    <w:p>
+      <w:r>
+        <w:t xml:space="preserve">Im </w:t>
+      </w:r>
+      <w:r>
+        <w:t>Wesentlichen</w:t>
+      </w:r>
+      <w:r>
+        <w:t xml:space="preserve"> wird auf zwei Aspekte detail</w:t>
+      </w:r>
+      <w:r>
+        <w:t>lierter eingegangen: Das Dataset und das verwendete Modellarchitektur. \\</w:t>
+      </w:r>
+    </w:p>
+    <w:p>
+      <w:r>
+        <w:t xml:space="preserve">Das Dataset ist so aufgebaut, dass es zur Initialisierung nur den Pfad </w:t>
+      </w:r>
+      <w:r>
+        <w:t xml:space="preserve">zum </w:t>
+      </w:r>
+      <w:r>
+        <w:t>Oberordner und eine Liste, die die zu verwendeten Emotionen beinhaltet, benötigt.</w:t>
+      </w:r>
+      <w:r>
+        <w:t xml:space="preserve"> Die Liste muss dabei dieselben Namen aufweisen, wie die Ordner, die die Bilder enthalten. Der Pfad und die Liste spiegeln somit die Ordnerstruktur des Datensatzes wider. Über die Liste kann außerdem gesteuert werden, welche</w:t>
       </w:r>
       <w:r>
         <w:t xml:space="preserve"> </w:t>
       </w:r>
       <w:r>
-        <w:t>"</w:t>
-      </w:r>
-      <w:proofErr w:type="spellStart"/>
-      <w:r>
-        <w:t>disgust</w:t>
-      </w:r>
-      <w:proofErr w:type="spellEnd"/>
-      <w:r>
-        <w:t>",</w:t>
-      </w:r>
-      <w:r>
-        <w:t xml:space="preserve"> </w:t>
-      </w:r>
-      <w:r>
-        <w:t>"</w:t>
-      </w:r>
-      <w:proofErr w:type="spellStart"/>
-      <w:r>
-        <w:t>fear</w:t>
-      </w:r>
-      <w:proofErr w:type="spellEnd"/>
-      <w:r>
-        <w:t>",</w:t>
-      </w:r>
-      <w:r>
-        <w:t xml:space="preserve"> </w:t>
-      </w:r>
-      <w:r>
-        <w:t>"</w:t>
-      </w:r>
-      <w:proofErr w:type="spellStart"/>
-      <w:r>
-        <w:t>happiness</w:t>
-      </w:r>
-      <w:proofErr w:type="spellEnd"/>
-      <w:r>
-        <w:t>",</w:t>
-      </w:r>
-      <w:r>
-        <w:t xml:space="preserve"> </w:t>
-      </w:r>
-      <w:r>
-        <w:t>"</w:t>
-      </w:r>
-      <w:proofErr w:type="spellStart"/>
-      <w:r>
-        <w:t>neutrality</w:t>
-      </w:r>
-      <w:proofErr w:type="spellEnd"/>
-      <w:r>
-        <w:t>",</w:t>
-      </w:r>
-      <w:r>
-        <w:t xml:space="preserve"> </w:t>
-      </w:r>
-      <w:r>
-        <w:t>"</w:t>
-      </w:r>
-      <w:proofErr w:type="spellStart"/>
-      <w:r>
-        <w:t>sadness</w:t>
-      </w:r>
-      <w:proofErr w:type="spellEnd"/>
-      <w:r>
-        <w:t>"</w:t>
-      </w:r>
-      <w:r>
-        <w:t xml:space="preserve"> und </w:t>
-      </w:r>
-      <w:r>
-        <w:t>"</w:t>
-      </w:r>
-      <w:proofErr w:type="spellStart"/>
-      <w:r>
-        <w:t>surprise</w:t>
-      </w:r>
-      <w:proofErr w:type="spellEnd"/>
-      <w:r>
-        <w:t>"</w:t>
-      </w:r>
-      <w:r>
-        <w:t xml:space="preserve"> vor</w:t>
+        <w:lastRenderedPageBreak/>
+        <w:t>Bilder einer Klasse man in das Dataset mitaufnehmen möchte. So könnte man das Acht-Klassenproblem in mehrere binäre Klassifikationsproblem aufteilen.</w:t>
+      </w:r>
+      <w:r>
+        <w:t>\\</w:t>
+      </w:r>
+    </w:p>
+    <w:p>
+      <w:r>
+        <w:t xml:space="preserve">Der nächste </w:t>
+      </w:r>
+      <w:proofErr w:type="gramStart"/>
+      <w:r>
+        <w:t>String</w:t>
+      </w:r>
+      <w:proofErr w:type="gramEnd"/>
+      <w:r>
+        <w:t xml:space="preserve"> der übergeben werden kann, bestimmt die Art des Filters, der auf die Bilder angewandt werden soll</w:t>
+      </w:r>
+      <w:r>
+        <w:t xml:space="preserve"> oder ob kein Filter angewandt wird</w:t>
       </w:r>
       <w:r>
         <w:t>.</w:t>
       </w:r>
       <w:r>
-        <w:t xml:space="preserve"> Die Auflösung beträgt über alle hinweg 224 mal 224 Pixel. Des Weiteren </w:t>
-      </w:r>
-      <w:r>
-        <w:t>liegen</w:t>
-      </w:r>
-      <w:r>
-        <w:t xml:space="preserve"> die Daten</w:t>
-      </w:r>
-      <w:r>
-        <w:t xml:space="preserve"> als Graubilder vor</w:t>
-      </w:r>
-      <w:r>
-        <w:t xml:space="preserve"> \</w:t>
-      </w:r>
-      <w:proofErr w:type="spellStart"/>
-      <w:r>
-        <w:t>ref</w:t>
+        <w:t xml:space="preserve"> Zum Stand der Abgabe ist nur </w:t>
+      </w:r>
+      <w:r>
+        <w:t xml:space="preserve">ein </w:t>
+      </w:r>
+      <w:proofErr w:type="spellStart"/>
+      <w:r>
+        <w:t>Cartoonify</w:t>
+      </w:r>
+      <w:proofErr w:type="spellEnd"/>
+      <w:r>
+        <w:t xml:space="preserve">-Filter implementiert. Das Dataset kann </w:t>
+      </w:r>
+      <w:r>
+        <w:t>aber in für fortlaufenden Projekte um andere Filter, die in Frage kommen würden, erweitert werden.</w:t>
+      </w:r>
+      <w:r>
+        <w:t>\\</w:t>
+      </w:r>
+    </w:p>
+    <w:p>
+      <w:r>
+        <w:t xml:space="preserve">Um das Problem der </w:t>
+      </w:r>
+      <w:proofErr w:type="spellStart"/>
+      <w:r>
+        <w:t>unbalanciert</w:t>
+      </w:r>
+      <w:r>
+        <w:t>en</w:t>
+      </w:r>
+      <w:proofErr w:type="spellEnd"/>
+      <w:r>
+        <w:t xml:space="preserve"> Daten </w:t>
+      </w:r>
+      <w:r>
+        <w:t>anzugehen,</w:t>
+      </w:r>
+      <w:r>
+        <w:t xml:space="preserve"> bietet das Dataset einen eigenen Lösungsansatz, der mit dem Parameter \</w:t>
+      </w:r>
+      <w:proofErr w:type="spellStart"/>
+      <w:r>
+        <w:t>textit</w:t>
       </w:r>
       <w:proofErr w:type="spellEnd"/>
       <w:r>
         <w:t>{</w:t>
       </w:r>
       <w:proofErr w:type="spellStart"/>
+      <w:r>
+        <w:t>balanced</w:t>
+      </w:r>
+      <w:proofErr w:type="spellEnd"/>
+      <w:r>
+        <w:t>\_</w:t>
+      </w:r>
+      <w:proofErr w:type="spellStart"/>
+      <w:r>
+        <w:t>sampling</w:t>
+      </w:r>
+      <w:proofErr w:type="spellEnd"/>
+      <w:r>
+        <w:t xml:space="preserve">} kontrolliert werden kann. </w:t>
+      </w:r>
+      <w:r>
+        <w:t>Wenn dieser Parameter auf \</w:t>
+      </w:r>
+      <w:proofErr w:type="spellStart"/>
       <w:proofErr w:type="gramStart"/>
       <w:r>
-        <w:t>fig:myData</w:t>
-      </w:r>
-      <w:proofErr w:type="spellEnd"/>
+        <w:t>textit</w:t>
+      </w:r>
+      <w:proofErr w:type="spellEnd"/>
+      <w:r>
+        <w:t>{</w:t>
+      </w:r>
       <w:proofErr w:type="gramEnd"/>
       <w:r>
-        <w:t>}</w:t>
-      </w:r>
+        <w:t>True} gesetzt ist, werden gleichmäßig Samples aus allen Klassen gezogen. Die Klassen</w:t>
+      </w:r>
+      <w:r>
+        <w:t>,</w:t>
+      </w:r>
+      <w:r>
+        <w:t xml:space="preserve"> die relative unterbesetzt sind</w:t>
+      </w:r>
+      <w:r>
+        <w:t>,</w:t>
+      </w:r>
+      <w:r>
+        <w:t xml:space="preserve"> werden dabei automatisch </w:t>
+      </w:r>
+      <w:proofErr w:type="spellStart"/>
+      <w:r>
+        <w:t>Upsampled</w:t>
+      </w:r>
+      <w:proofErr w:type="spellEnd"/>
+      <w:r>
+        <w:t xml:space="preserve"> und die Klassen</w:t>
+      </w:r>
+      <w:r>
+        <w:t>, die</w:t>
+      </w:r>
+      <w:r>
+        <w:t xml:space="preserve"> relative viele Bilder </w:t>
+      </w:r>
+      <w:r>
+        <w:t>besitzen,</w:t>
+      </w:r>
+      <w:r>
+        <w:t xml:space="preserve"> werden </w:t>
+      </w:r>
+      <w:proofErr w:type="spellStart"/>
+      <w:r>
+        <w:t>Downsampled</w:t>
+      </w:r>
+      <w:proofErr w:type="spellEnd"/>
       <w:r>
         <w:t xml:space="preserve">. </w:t>
       </w:r>
       <w:r>
-        <w:t>Das heißt u.a.</w:t>
-      </w:r>
-      <w:r>
-        <w:t xml:space="preserve">: Sie haben, wenn sie als Tensor eingelesen werden, eine Dimensionalität von [224 x 244] besitzen. </w:t>
-      </w:r>
-      <w:proofErr w:type="spellStart"/>
-      <w:r>
-        <w:t>ResNet</w:t>
-      </w:r>
-      <w:proofErr w:type="spellEnd"/>
-      <w:r>
-        <w:t xml:space="preserve"> erwartet für das Training einen Input der Form [Batchsize x Farb</w:t>
-      </w:r>
-      <w:r>
-        <w:t>kanäle</w:t>
-      </w:r>
-      <w:r>
-        <w:t xml:space="preserve"> x Breite x Höhe]. Deswegen w</w:t>
-      </w:r>
-      <w:r>
-        <w:t xml:space="preserve">erden die Farbkanäle künstlich </w:t>
-      </w:r>
-      <w:r>
-        <w:t>durch die „_</w:t>
-      </w:r>
-      <w:proofErr w:type="spellStart"/>
-      <w:r>
-        <w:t>add_RGBLayers</w:t>
-      </w:r>
-      <w:proofErr w:type="spellEnd"/>
-      <w:r>
-        <w:t xml:space="preserve">“-Funktion </w:t>
-      </w:r>
-      <w:r>
-        <w:t>ergänzt</w:t>
-      </w:r>
-      <w:r>
-        <w:t>.</w:t>
-      </w:r>
-      <w:r>
         <w:t>\\</w:t>
       </w:r>
     </w:p>
     <w:p>
       <w:r>
-        <w:t>Bei Betrachtung der Klassenverteilung fällt auf, dass besonders die Klasse ‘</w:t>
-      </w:r>
-      <w:proofErr w:type="spellStart"/>
-      <w:r>
-        <w:t>contempt</w:t>
-      </w:r>
-      <w:proofErr w:type="spellEnd"/>
-      <w:r>
-        <w:t>‘ unterbesetzt ist, während in ‘</w:t>
-      </w:r>
-      <w:proofErr w:type="spellStart"/>
-      <w:r>
-        <w:t>happiness</w:t>
-      </w:r>
-      <w:proofErr w:type="spellEnd"/>
-      <w:r>
-        <w:t>‘ mit Abstand die meisten Bilder vorhanden sind. Diese Imbalance muss später beim Training berücksichtigt werden, damit das Modell nicht einfach die a-priori Verteilung auswendig lernt.</w:t>
+        <w:t>Die Größe der Bi</w:t>
+      </w:r>
+      <w:r>
+        <w:t>lder</w:t>
+      </w:r>
+      <w:r>
+        <w:t xml:space="preserve"> kann </w:t>
+      </w:r>
+      <w:r>
+        <w:t>außerdem festgelegt werden und ob sie als Graubilder, also ohne Farbkanäle, zurückgegeben werden sollen oder ein ggf. künstliche die Farbkanäle hinzugefügt werden sollen.</w:t>
+      </w:r>
+      <w:r>
+        <w:t xml:space="preserve"> Der Gedanke dahinter war, dass vielleicht unterschiedliche Auflösungen zu unterschiedlich guten Ergebnissen beim Training führen könnten.\\</w:t>
+      </w:r>
+    </w:p>
+    <w:p>
+      <w:r>
+        <w:t>Abschließend</w:t>
+      </w:r>
+      <w:r>
+        <w:t xml:space="preserve"> ist der letzte Parameter zuständig für die </w:t>
+      </w:r>
+      <w:proofErr w:type="spellStart"/>
+      <w:r>
+        <w:t>Augmentierungen</w:t>
+      </w:r>
+      <w:proofErr w:type="spellEnd"/>
+      <w:r>
+        <w:t>, die an das Dataset übergeben werden können. \\</w:t>
+      </w:r>
+    </w:p>
+    <w:p/>
+    <w:p>
+      <w:r>
+        <w:t>Als Modell wird der Stamm einen vortrainierten ResNet-18 verwendet. Um es an den Anwendungsfall anzupassen ist der Kopf, als der letzte Layer im Netz, abgeschnitten und durch einen eigenen ersetzt. Man kann hierfür bei der Initialisierung des Netzes auch bestimmen,</w:t>
+      </w:r>
+      <w:r>
+        <w:t xml:space="preserve"> wie vielen Klassen unterschieden werden sollen. Der ResNet-18 Stamm ist eingefroren, um beim Training Ressourcen zu sparen und </w:t>
+      </w:r>
+      <w:proofErr w:type="spellStart"/>
+      <w:r>
+        <w:t>Overfitting</w:t>
+      </w:r>
+      <w:proofErr w:type="spellEnd"/>
+      <w:r>
+        <w:t xml:space="preserve"> zu vermeiden. </w:t>
+      </w:r>
+      <w:r>
+        <w:t xml:space="preserve">Somit werden beim Training nur </w:t>
+      </w:r>
+      <w:proofErr w:type="gramStart"/>
+      <w:r>
+        <w:t>die Layer</w:t>
+      </w:r>
+      <w:proofErr w:type="gramEnd"/>
+      <w:r>
+        <w:t xml:space="preserve"> des Kopfs angepasst und ResNet-18 fungiert als Merkmals-Extraktor.</w:t>
       </w:r>
     </w:p>
     <w:sectPr>

</xml_diff>